<commit_message>
added link to office hours document to syllabus
</commit_message>
<xml_diff>
--- a/policy-pages/Journal policies.docx
+++ b/policy-pages/Journal policies.docx
@@ -1,6 +1,6 @@
 
 <file path=word/document.xml><?xml version="1.0" encoding="utf-8"?>
-<w:document xmlns:wpc="http://schemas.microsoft.com/office/word/2010/wordprocessingCanvas" xmlns:cx="http://schemas.microsoft.com/office/drawing/2014/chartex" xmlns:cx1="http://schemas.microsoft.com/office/drawing/2015/9/8/chartex" xmlns:cx2="http://schemas.microsoft.com/office/drawing/2015/10/21/chartex" xmlns:cx3="http://schemas.microsoft.com/office/drawing/2016/5/9/chartex" xmlns:cx4="http://schemas.microsoft.com/office/drawing/2016/5/10/chartex" xmlns:cx5="http://schemas.microsoft.com/office/drawing/2016/5/11/chartex" xmlns:cx6="http://schemas.microsoft.com/office/drawing/2016/5/12/chartex" xmlns:cx7="http://schemas.microsoft.com/office/drawing/2016/5/13/chartex" xmlns:cx8="http://schemas.microsoft.com/office/drawing/2016/5/14/chartex" xmlns:mc="http://schemas.openxmlformats.org/markup-compatibility/2006" xmlns:aink="http://schemas.microsoft.com/office/drawing/2016/ink" xmlns:am3d="http://schemas.microsoft.com/office/drawing/2017/model3d" xmlns:o="urn:schemas-microsoft-com:office:office" xmlns:r="http://schemas.openxmlformats.org/officeDocument/2006/relationships" xmlns:m="http://schemas.openxmlformats.org/officeDocument/2006/math" xmlns:v="urn:schemas-microsoft-com:vml" xmlns:wp14="http://schemas.microsoft.com/office/word/2010/wordprocessingDrawing" xmlns:wp="http://schemas.openxmlformats.org/drawingml/2006/wordprocessingDrawing" xmlns:w10="urn:schemas-microsoft-com:office:word" xmlns:w="http://schemas.openxmlformats.org/wordprocessingml/2006/main" xmlns:w14="http://schemas.microsoft.com/office/word/2010/wordml" xmlns:w15="http://schemas.microsoft.com/office/word/2012/wordml" xmlns:w16cid="http://schemas.microsoft.com/office/word/2016/wordml/cid" xmlns:w16se="http://schemas.microsoft.com/office/word/2015/wordml/symex" xmlns:wpg="http://schemas.microsoft.com/office/word/2010/wordprocessingGroup" xmlns:wpi="http://schemas.microsoft.com/office/word/2010/wordprocessingInk" xmlns:wne="http://schemas.microsoft.com/office/word/2006/wordml" xmlns:wps="http://schemas.microsoft.com/office/word/2010/wordprocessingShape" mc:Ignorable="w14 w15 w16se w16cid wp14">
+<w:document xmlns:wpc="http://schemas.microsoft.com/office/word/2010/wordprocessingCanvas" xmlns:cx="http://schemas.microsoft.com/office/drawing/2014/chartex" xmlns:cx1="http://schemas.microsoft.com/office/drawing/2015/9/8/chartex" xmlns:cx2="http://schemas.microsoft.com/office/drawing/2015/10/21/chartex" xmlns:cx3="http://schemas.microsoft.com/office/drawing/2016/5/9/chartex" xmlns:cx4="http://schemas.microsoft.com/office/drawing/2016/5/10/chartex" xmlns:cx5="http://schemas.microsoft.com/office/drawing/2016/5/11/chartex" xmlns:cx6="http://schemas.microsoft.com/office/drawing/2016/5/12/chartex" xmlns:cx7="http://schemas.microsoft.com/office/drawing/2016/5/13/chartex" xmlns:cx8="http://schemas.microsoft.com/office/drawing/2016/5/14/chartex" xmlns:mc="http://schemas.openxmlformats.org/markup-compatibility/2006" xmlns:aink="http://schemas.microsoft.com/office/drawing/2016/ink" xmlns:am3d="http://schemas.microsoft.com/office/drawing/2017/model3d" xmlns:o="urn:schemas-microsoft-com:office:office" xmlns:r="http://schemas.openxmlformats.org/officeDocument/2006/relationships" xmlns:m="http://schemas.openxmlformats.org/officeDocument/2006/math" xmlns:v="urn:schemas-microsoft-com:vml" xmlns:wp14="http://schemas.microsoft.com/office/word/2010/wordprocessingDrawing" xmlns:wp="http://schemas.openxmlformats.org/drawingml/2006/wordprocessingDrawing" xmlns:w10="urn:schemas-microsoft-com:office:word" xmlns:w="http://schemas.openxmlformats.org/wordprocessingml/2006/main" xmlns:w14="http://schemas.microsoft.com/office/word/2010/wordml" xmlns:w15="http://schemas.microsoft.com/office/word/2012/wordml" xmlns:w16cex="http://schemas.microsoft.com/office/word/2018/wordml/cex" xmlns:w16cid="http://schemas.microsoft.com/office/word/2016/wordml/cid" xmlns:w16="http://schemas.microsoft.com/office/word/2018/wordml" xmlns:w16se="http://schemas.microsoft.com/office/word/2015/wordml/symex" xmlns:wpg="http://schemas.microsoft.com/office/word/2010/wordprocessingGroup" xmlns:wpi="http://schemas.microsoft.com/office/word/2010/wordprocessingInk" xmlns:wne="http://schemas.microsoft.com/office/word/2006/wordml" xmlns:wps="http://schemas.microsoft.com/office/word/2010/wordprocessingShape" mc:Ignorable="w14 w15 w16se w16cid w16 w16cex wp14">
   <w:body>
     <w:p/>
     <w:p>
@@ -9,10 +9,7 @@
         <w:jc w:val="center"/>
       </w:pPr>
       <w:r>
-        <w:t xml:space="preserve">Weekly </w:t>
-      </w:r>
-      <w:r>
-        <w:t>Journals</w:t>
+        <w:t>Weekly Journals</w:t>
       </w:r>
     </w:p>
     <w:p/>
@@ -26,10 +23,129 @@
     </w:p>
     <w:p>
       <w:r>
-        <w:t>Each journal entry will be a short reflection on something class-related, approximately 150-300 words</w:t>
-      </w:r>
-      <w:r>
-        <w:t xml:space="preserve"> (a long paragraph; definitely no more than a page long)</w:t>
+        <w:t>Each journal entry will be a short reflection on something class-related, approximately 150-300 words (a long paragraph; definitely no more than a page long).</w:t>
+      </w:r>
+    </w:p>
+    <w:p/>
+    <w:p>
+      <w:r>
+        <w:t xml:space="preserve">That’s the only requirement; </w:t>
+      </w:r>
+      <w:r>
+        <w:t xml:space="preserve">I want you to use the journals in a way that you find useful. </w:t>
+      </w:r>
+      <w:r>
+        <w:t>For example, a</w:t>
+      </w:r>
+      <w:r>
+        <w:t>n entry might contain reflections on readings, reflections on class discussions, things which do/don’t resonate with your experience, thoughts about the course, complaints, et cetera.</w:t>
+      </w:r>
+      <w:r>
+        <w:t xml:space="preserve"> </w:t>
+      </w:r>
+    </w:p>
+    <w:p/>
+    <w:p>
+      <w:r>
+        <w:t>The 2 most common approaches I see are: (1) Briefly summarizing what’s been going on in the class in your own words</w:t>
+      </w:r>
+      <w:r>
+        <w:t>; and</w:t>
+      </w:r>
+      <w:r>
+        <w:t xml:space="preserve"> (2) Drawing connections between class discussions and personal experiences / conversations. But I’ve seen lots of other interesting and creative uses of the assignment. </w:t>
+      </w:r>
+    </w:p>
+    <w:p/>
+    <w:p>
+      <w:pPr>
+        <w:pStyle w:val="Heading2"/>
+      </w:pPr>
+      <w:r>
+        <w:t>Why</w:t>
+      </w:r>
+    </w:p>
+    <w:p>
+      <w:r>
+        <w:t>To keep you engaged with the class and to help me get to know you a bit better.</w:t>
+      </w:r>
+      <w:r>
+        <w:t xml:space="preserve"> </w:t>
+      </w:r>
+    </w:p>
+    <w:p>
+      <w:pPr>
+        <w:ind w:left="720"/>
+      </w:pPr>
+    </w:p>
+    <w:p>
+      <w:pPr>
+        <w:pStyle w:val="Heading2"/>
+      </w:pPr>
+      <w:r>
+        <w:t xml:space="preserve">Due </w:t>
+      </w:r>
+    </w:p>
+    <w:p>
+      <w:r>
+        <w:t xml:space="preserve">Every week, by 11.59 PM Sunday night. </w:t>
+      </w:r>
+    </w:p>
+    <w:p>
+      <w:pPr>
+        <w:ind w:left="720"/>
+      </w:pPr>
+    </w:p>
+    <w:p>
+      <w:pPr>
+        <w:pStyle w:val="Heading2"/>
+      </w:pPr>
+      <w:r>
+        <w:t>Submission</w:t>
+      </w:r>
+    </w:p>
+    <w:p>
+      <w:r>
+        <w:t>Journals will be submitted via a text box on Canvas.</w:t>
+      </w:r>
+    </w:p>
+    <w:p>
+      <w:pPr>
+        <w:ind w:left="720"/>
+      </w:pPr>
+    </w:p>
+    <w:p>
+      <w:r>
+        <w:t xml:space="preserve">Canvas can be squirrelly. You may want to keep your journals in a file on your computer and then copy-paste the text into the submission box on Canvas. That way you won’t have to rewrite </w:t>
+      </w:r>
+      <w:r>
+        <w:t>it</w:t>
+      </w:r>
+      <w:r>
+        <w:t xml:space="preserve"> if your connection times out or Canvas otherwise fails to save your submission.</w:t>
+      </w:r>
+    </w:p>
+    <w:p/>
+    <w:p>
+      <w:pPr>
+        <w:pStyle w:val="Heading2"/>
+      </w:pPr>
+      <w:r>
+        <w:t>Number / frequency</w:t>
+      </w:r>
+    </w:p>
+    <w:p>
+      <w:r>
+        <w:t xml:space="preserve">One journal per week, every week of the semester </w:t>
+      </w:r>
+      <w:r>
+        <w:t>(</w:t>
+      </w:r>
+      <w:r>
+        <w:t>except for spring break</w:t>
+      </w:r>
+      <w:r>
+        <w:t xml:space="preserve"> in the spring semester)</w:t>
       </w:r>
       <w:r>
         <w:t>.</w:t>
@@ -37,155 +153,11 @@
     </w:p>
     <w:p/>
     <w:p>
-      <w:r>
-        <w:t xml:space="preserve">That’s the only requirement; </w:t>
-      </w:r>
-      <w:r>
-        <w:t xml:space="preserve">I want you to use the journals in a way that you find useful. </w:t>
-      </w:r>
-      <w:r>
-        <w:t>For example, a</w:t>
-      </w:r>
-      <w:r>
-        <w:t>n entry might contain</w:t>
-      </w:r>
-      <w:bookmarkStart w:id="0" w:name="_GoBack"/>
-      <w:bookmarkEnd w:id="0"/>
-      <w:r>
-        <w:t xml:space="preserve"> reflections on readings, reflections on class discussions, things which do/don’t resonate with your experience, thoughts about the course, complaints, et cetera.</w:t>
-      </w:r>
-      <w:r>
-        <w:t xml:space="preserve"> </w:t>
-      </w:r>
-    </w:p>
-    <w:p/>
-    <w:p>
-      <w:r>
-        <w:t>The 2 most common approaches I see are: (1) B</w:t>
-      </w:r>
-      <w:r>
-        <w:t>riefly summariz</w:t>
-      </w:r>
-      <w:r>
-        <w:t>ing</w:t>
-      </w:r>
-      <w:r>
-        <w:t xml:space="preserve"> what’s been going on in the class in </w:t>
-      </w:r>
-      <w:r>
-        <w:t xml:space="preserve">your </w:t>
-      </w:r>
-      <w:r>
-        <w:t>own words</w:t>
-      </w:r>
-      <w:r>
-        <w:t>; and</w:t>
-      </w:r>
-      <w:r>
-        <w:t xml:space="preserve"> </w:t>
-      </w:r>
-      <w:r>
-        <w:t xml:space="preserve">(2) Drawing connections between class discussions and personal experiences / conversations. But I’ve seen lots of other interesting and creative uses of the assignment. </w:t>
-      </w:r>
-    </w:p>
-    <w:p/>
-    <w:p>
       <w:pPr>
         <w:pStyle w:val="Heading2"/>
       </w:pPr>
       <w:r>
-        <w:t>Why</w:t>
-      </w:r>
-    </w:p>
-    <w:p>
-      <w:r>
-        <w:t>To keep you engaged with the class and to help me get to know you a bit better.</w:t>
-      </w:r>
-      <w:r>
-        <w:t xml:space="preserve"> </w:t>
-      </w:r>
-    </w:p>
-    <w:p>
-      <w:pPr>
-        <w:ind w:left="720"/>
-      </w:pPr>
-    </w:p>
-    <w:p>
-      <w:pPr>
-        <w:pStyle w:val="Heading2"/>
-      </w:pPr>
-      <w:r>
-        <w:t xml:space="preserve">Due </w:t>
-      </w:r>
-    </w:p>
-    <w:p>
-      <w:r>
-        <w:t xml:space="preserve">Every week, by 11.59 PM Sunday night. </w:t>
-      </w:r>
-    </w:p>
-    <w:p>
-      <w:pPr>
-        <w:ind w:left="720"/>
-      </w:pPr>
-    </w:p>
-    <w:p>
-      <w:pPr>
-        <w:pStyle w:val="Heading2"/>
-      </w:pPr>
-      <w:r>
-        <w:t>Submission</w:t>
-      </w:r>
-    </w:p>
-    <w:p>
-      <w:r>
-        <w:t xml:space="preserve">Journals will be submitted via </w:t>
-      </w:r>
-      <w:r>
-        <w:t xml:space="preserve">a text box on </w:t>
-      </w:r>
-      <w:r>
-        <w:t>Canvas.</w:t>
-      </w:r>
-    </w:p>
-    <w:p>
-      <w:pPr>
-        <w:ind w:left="720"/>
-      </w:pPr>
-    </w:p>
-    <w:p>
-      <w:r>
-        <w:t xml:space="preserve">Canvas can be squirrelly. You may want to keep your journals in a file on your computer and then copy-paste the text into the submission box on Canvas. That way you won’t have to rewrite </w:t>
-      </w:r>
-      <w:r>
-        <w:t>it</w:t>
-      </w:r>
-      <w:r>
-        <w:t xml:space="preserve"> if your connection times out or Canvas otherwise fails to save your submission.</w:t>
-      </w:r>
-    </w:p>
-    <w:p/>
-    <w:p>
-      <w:pPr>
-        <w:pStyle w:val="Heading2"/>
-      </w:pPr>
-      <w:r>
-        <w:t>Number / frequency</w:t>
-      </w:r>
-    </w:p>
-    <w:p>
-      <w:r>
-        <w:t>One journal per week, every week of the semester</w:t>
-      </w:r>
-      <w:r>
-        <w:t xml:space="preserve"> except for spring break.</w:t>
-      </w:r>
-    </w:p>
-    <w:p/>
-    <w:p>
-      <w:pPr>
-        <w:pStyle w:val="Heading2"/>
-      </w:pPr>
-      <w:r>
+        <w:lastRenderedPageBreak/>
         <w:t xml:space="preserve">Grading </w:t>
       </w:r>
     </w:p>
@@ -221,10 +193,7 @@
     <w:p/>
     <w:p>
       <w:r>
-        <w:t>I will accept a</w:t>
-      </w:r>
-      <w:r>
-        <w:t xml:space="preserve"> late journal for half credit up until the next journal is due (i.e., the following Sunday at 11.59pm). After that, no late journals will be accepted. </w:t>
+        <w:t xml:space="preserve">I will accept a late journal for half credit up until the next journal is due (i.e., the following Sunday at 11.59pm). After that, no late journals will be accepted. </w:t>
       </w:r>
     </w:p>
     <w:p/>
@@ -243,16 +212,17 @@
     </w:p>
     <w:p/>
     <w:p>
-      <w:proofErr w:type="spellStart"/>
-      <w:r>
-        <w:t xml:space="preserve">If </w:t>
-      </w:r>
-      <w:proofErr w:type="spellEnd"/>
-      <w:r>
-        <w:t>you want to submit a drawing or other non-text journal, that’s fine too.</w:t>
-      </w:r>
-      <w:r>
-        <w:t xml:space="preserve"> I’ve seen some amazing drawings, collages, comic strips, mixtapes, and other media over the years. It will count if it is class-related and seems to have required at least as much effort as writing a long paragraph. I have Canvas configured to only accept submissions via the text box, so if you want to submit an image file, email it to me before the deadline. </w:t>
+      <w:r>
+        <w:t>If you want to submit a drawing or other non-text journal, that’s fine too.</w:t>
+      </w:r>
+      <w:r>
+        <w:t xml:space="preserve"> I’ve seen some amazing drawings, collages, comic strips, mixtapes, and other media over the years. It will count if it is class-related and seems to have required at least as much effort as writing a long paragraph. I have Canvas configured to only accept submissions via the text box, so if you want to submit an image </w:t>
+      </w:r>
+      <w:r>
+        <w:t xml:space="preserve">or other </w:t>
+      </w:r>
+      <w:r>
+        <w:t xml:space="preserve">file, email it to me before the deadline. </w:t>
       </w:r>
     </w:p>
     <w:p/>
@@ -270,7 +240,7 @@
 </file>
 
 <file path=word/endnotes.xml><?xml version="1.0" encoding="utf-8"?>
-<w:endnotes xmlns:wpc="http://schemas.microsoft.com/office/word/2010/wordprocessingCanvas" xmlns:cx="http://schemas.microsoft.com/office/drawing/2014/chartex" xmlns:cx1="http://schemas.microsoft.com/office/drawing/2015/9/8/chartex" xmlns:cx2="http://schemas.microsoft.com/office/drawing/2015/10/21/chartex" xmlns:cx3="http://schemas.microsoft.com/office/drawing/2016/5/9/chartex" xmlns:cx4="http://schemas.microsoft.com/office/drawing/2016/5/10/chartex" xmlns:cx5="http://schemas.microsoft.com/office/drawing/2016/5/11/chartex" xmlns:cx6="http://schemas.microsoft.com/office/drawing/2016/5/12/chartex" xmlns:cx7="http://schemas.microsoft.com/office/drawing/2016/5/13/chartex" xmlns:cx8="http://schemas.microsoft.com/office/drawing/2016/5/14/chartex" xmlns:mc="http://schemas.openxmlformats.org/markup-compatibility/2006" xmlns:aink="http://schemas.microsoft.com/office/drawing/2016/ink" xmlns:am3d="http://schemas.microsoft.com/office/drawing/2017/model3d" xmlns:o="urn:schemas-microsoft-com:office:office" xmlns:r="http://schemas.openxmlformats.org/officeDocument/2006/relationships" xmlns:m="http://schemas.openxmlformats.org/officeDocument/2006/math" xmlns:v="urn:schemas-microsoft-com:vml" xmlns:wp14="http://schemas.microsoft.com/office/word/2010/wordprocessingDrawing" xmlns:wp="http://schemas.openxmlformats.org/drawingml/2006/wordprocessingDrawing" xmlns:w10="urn:schemas-microsoft-com:office:word" xmlns:w="http://schemas.openxmlformats.org/wordprocessingml/2006/main" xmlns:w14="http://schemas.microsoft.com/office/word/2010/wordml" xmlns:w15="http://schemas.microsoft.com/office/word/2012/wordml" xmlns:w16cid="http://schemas.microsoft.com/office/word/2016/wordml/cid" xmlns:w16se="http://schemas.microsoft.com/office/word/2015/wordml/symex" xmlns:wpg="http://schemas.microsoft.com/office/word/2010/wordprocessingGroup" xmlns:wpi="http://schemas.microsoft.com/office/word/2010/wordprocessingInk" xmlns:wne="http://schemas.microsoft.com/office/word/2006/wordml" xmlns:wps="http://schemas.microsoft.com/office/word/2010/wordprocessingShape" mc:Ignorable="w14 w15 w16se w16cid wp14">
+<w:endnotes xmlns:wpc="http://schemas.microsoft.com/office/word/2010/wordprocessingCanvas" xmlns:cx="http://schemas.microsoft.com/office/drawing/2014/chartex" xmlns:cx1="http://schemas.microsoft.com/office/drawing/2015/9/8/chartex" xmlns:cx2="http://schemas.microsoft.com/office/drawing/2015/10/21/chartex" xmlns:cx3="http://schemas.microsoft.com/office/drawing/2016/5/9/chartex" xmlns:cx4="http://schemas.microsoft.com/office/drawing/2016/5/10/chartex" xmlns:cx5="http://schemas.microsoft.com/office/drawing/2016/5/11/chartex" xmlns:cx6="http://schemas.microsoft.com/office/drawing/2016/5/12/chartex" xmlns:cx7="http://schemas.microsoft.com/office/drawing/2016/5/13/chartex" xmlns:cx8="http://schemas.microsoft.com/office/drawing/2016/5/14/chartex" xmlns:mc="http://schemas.openxmlformats.org/markup-compatibility/2006" xmlns:aink="http://schemas.microsoft.com/office/drawing/2016/ink" xmlns:am3d="http://schemas.microsoft.com/office/drawing/2017/model3d" xmlns:o="urn:schemas-microsoft-com:office:office" xmlns:r="http://schemas.openxmlformats.org/officeDocument/2006/relationships" xmlns:m="http://schemas.openxmlformats.org/officeDocument/2006/math" xmlns:v="urn:schemas-microsoft-com:vml" xmlns:wp14="http://schemas.microsoft.com/office/word/2010/wordprocessingDrawing" xmlns:wp="http://schemas.openxmlformats.org/drawingml/2006/wordprocessingDrawing" xmlns:w10="urn:schemas-microsoft-com:office:word" xmlns:w="http://schemas.openxmlformats.org/wordprocessingml/2006/main" xmlns:w14="http://schemas.microsoft.com/office/word/2010/wordml" xmlns:w15="http://schemas.microsoft.com/office/word/2012/wordml" xmlns:w16cex="http://schemas.microsoft.com/office/word/2018/wordml/cex" xmlns:w16cid="http://schemas.microsoft.com/office/word/2016/wordml/cid" xmlns:w16="http://schemas.microsoft.com/office/word/2018/wordml" xmlns:w16se="http://schemas.microsoft.com/office/word/2015/wordml/symex" xmlns:wpg="http://schemas.microsoft.com/office/word/2010/wordprocessingGroup" xmlns:wpi="http://schemas.microsoft.com/office/word/2010/wordprocessingInk" xmlns:wne="http://schemas.microsoft.com/office/word/2006/wordml" xmlns:wps="http://schemas.microsoft.com/office/word/2010/wordprocessingShape" mc:Ignorable="w14 w15 w16se w16cid w16 w16cex wp14">
   <w:endnote w:type="separator" w:id="-1">
     <w:p>
       <w:r>
@@ -289,7 +259,7 @@
 </file>
 
 <file path=word/footer1.xml><?xml version="1.0" encoding="utf-8"?>
-<w:ftr xmlns:wpc="http://schemas.microsoft.com/office/word/2010/wordprocessingCanvas" xmlns:cx="http://schemas.microsoft.com/office/drawing/2014/chartex" xmlns:cx1="http://schemas.microsoft.com/office/drawing/2015/9/8/chartex" xmlns:cx2="http://schemas.microsoft.com/office/drawing/2015/10/21/chartex" xmlns:cx3="http://schemas.microsoft.com/office/drawing/2016/5/9/chartex" xmlns:cx4="http://schemas.microsoft.com/office/drawing/2016/5/10/chartex" xmlns:cx5="http://schemas.microsoft.com/office/drawing/2016/5/11/chartex" xmlns:cx6="http://schemas.microsoft.com/office/drawing/2016/5/12/chartex" xmlns:cx7="http://schemas.microsoft.com/office/drawing/2016/5/13/chartex" xmlns:cx8="http://schemas.microsoft.com/office/drawing/2016/5/14/chartex" xmlns:mc="http://schemas.openxmlformats.org/markup-compatibility/2006" xmlns:aink="http://schemas.microsoft.com/office/drawing/2016/ink" xmlns:am3d="http://schemas.microsoft.com/office/drawing/2017/model3d" xmlns:o="urn:schemas-microsoft-com:office:office" xmlns:r="http://schemas.openxmlformats.org/officeDocument/2006/relationships" xmlns:m="http://schemas.openxmlformats.org/officeDocument/2006/math" xmlns:v="urn:schemas-microsoft-com:vml" xmlns:wp14="http://schemas.microsoft.com/office/word/2010/wordprocessingDrawing" xmlns:wp="http://schemas.openxmlformats.org/drawingml/2006/wordprocessingDrawing" xmlns:w10="urn:schemas-microsoft-com:office:word" xmlns:w="http://schemas.openxmlformats.org/wordprocessingml/2006/main" xmlns:w14="http://schemas.microsoft.com/office/word/2010/wordml" xmlns:w15="http://schemas.microsoft.com/office/word/2012/wordml" xmlns:w16cid="http://schemas.microsoft.com/office/word/2016/wordml/cid" xmlns:w16se="http://schemas.microsoft.com/office/word/2015/wordml/symex" xmlns:wpg="http://schemas.microsoft.com/office/word/2010/wordprocessingGroup" xmlns:wpi="http://schemas.microsoft.com/office/word/2010/wordprocessingInk" xmlns:wne="http://schemas.microsoft.com/office/word/2006/wordml" xmlns:wps="http://schemas.microsoft.com/office/word/2010/wordprocessingShape" mc:Ignorable="w14 w15 w16se w16cid wp14">
+<w:ftr xmlns:wpc="http://schemas.microsoft.com/office/word/2010/wordprocessingCanvas" xmlns:cx="http://schemas.microsoft.com/office/drawing/2014/chartex" xmlns:cx1="http://schemas.microsoft.com/office/drawing/2015/9/8/chartex" xmlns:cx2="http://schemas.microsoft.com/office/drawing/2015/10/21/chartex" xmlns:cx3="http://schemas.microsoft.com/office/drawing/2016/5/9/chartex" xmlns:cx4="http://schemas.microsoft.com/office/drawing/2016/5/10/chartex" xmlns:cx5="http://schemas.microsoft.com/office/drawing/2016/5/11/chartex" xmlns:cx6="http://schemas.microsoft.com/office/drawing/2016/5/12/chartex" xmlns:cx7="http://schemas.microsoft.com/office/drawing/2016/5/13/chartex" xmlns:cx8="http://schemas.microsoft.com/office/drawing/2016/5/14/chartex" xmlns:mc="http://schemas.openxmlformats.org/markup-compatibility/2006" xmlns:aink="http://schemas.microsoft.com/office/drawing/2016/ink" xmlns:am3d="http://schemas.microsoft.com/office/drawing/2017/model3d" xmlns:o="urn:schemas-microsoft-com:office:office" xmlns:r="http://schemas.openxmlformats.org/officeDocument/2006/relationships" xmlns:m="http://schemas.openxmlformats.org/officeDocument/2006/math" xmlns:v="urn:schemas-microsoft-com:vml" xmlns:wp14="http://schemas.microsoft.com/office/word/2010/wordprocessingDrawing" xmlns:wp="http://schemas.openxmlformats.org/drawingml/2006/wordprocessingDrawing" xmlns:w10="urn:schemas-microsoft-com:office:word" xmlns:w="http://schemas.openxmlformats.org/wordprocessingml/2006/main" xmlns:w14="http://schemas.microsoft.com/office/word/2010/wordml" xmlns:w15="http://schemas.microsoft.com/office/word/2012/wordml" xmlns:w16cex="http://schemas.microsoft.com/office/word/2018/wordml/cex" xmlns:w16cid="http://schemas.microsoft.com/office/word/2016/wordml/cid" xmlns:w16="http://schemas.microsoft.com/office/word/2018/wordml" xmlns:w16se="http://schemas.microsoft.com/office/word/2015/wordml/symex" xmlns:wpg="http://schemas.microsoft.com/office/word/2010/wordprocessingGroup" xmlns:wpi="http://schemas.microsoft.com/office/word/2010/wordprocessingInk" xmlns:wne="http://schemas.microsoft.com/office/word/2006/wordml" xmlns:wps="http://schemas.microsoft.com/office/word/2010/wordprocessingShape" mc:Ignorable="w14 w15 w16se w16cid w16 w16cex wp14">
   <w:sdt>
     <w:sdtPr>
       <w:rPr>
@@ -301,6 +271,11 @@
         <w:docPartUnique/>
       </w:docPartObj>
     </w:sdtPr>
+    <w:sdtEndPr>
+      <w:rPr>
+        <w:rStyle w:val="PageNumber"/>
+      </w:rPr>
+    </w:sdtEndPr>
     <w:sdtContent>
       <w:p>
         <w:pPr>
@@ -341,7 +316,7 @@
 </file>
 
 <file path=word/footer2.xml><?xml version="1.0" encoding="utf-8"?>
-<w:ftr xmlns:wpc="http://schemas.microsoft.com/office/word/2010/wordprocessingCanvas" xmlns:cx="http://schemas.microsoft.com/office/drawing/2014/chartex" xmlns:cx1="http://schemas.microsoft.com/office/drawing/2015/9/8/chartex" xmlns:cx2="http://schemas.microsoft.com/office/drawing/2015/10/21/chartex" xmlns:cx3="http://schemas.microsoft.com/office/drawing/2016/5/9/chartex" xmlns:cx4="http://schemas.microsoft.com/office/drawing/2016/5/10/chartex" xmlns:cx5="http://schemas.microsoft.com/office/drawing/2016/5/11/chartex" xmlns:cx6="http://schemas.microsoft.com/office/drawing/2016/5/12/chartex" xmlns:cx7="http://schemas.microsoft.com/office/drawing/2016/5/13/chartex" xmlns:cx8="http://schemas.microsoft.com/office/drawing/2016/5/14/chartex" xmlns:mc="http://schemas.openxmlformats.org/markup-compatibility/2006" xmlns:aink="http://schemas.microsoft.com/office/drawing/2016/ink" xmlns:am3d="http://schemas.microsoft.com/office/drawing/2017/model3d" xmlns:o="urn:schemas-microsoft-com:office:office" xmlns:r="http://schemas.openxmlformats.org/officeDocument/2006/relationships" xmlns:m="http://schemas.openxmlformats.org/officeDocument/2006/math" xmlns:v="urn:schemas-microsoft-com:vml" xmlns:wp14="http://schemas.microsoft.com/office/word/2010/wordprocessingDrawing" xmlns:wp="http://schemas.openxmlformats.org/drawingml/2006/wordprocessingDrawing" xmlns:w10="urn:schemas-microsoft-com:office:word" xmlns:w="http://schemas.openxmlformats.org/wordprocessingml/2006/main" xmlns:w14="http://schemas.microsoft.com/office/word/2010/wordml" xmlns:w15="http://schemas.microsoft.com/office/word/2012/wordml" xmlns:w16cid="http://schemas.microsoft.com/office/word/2016/wordml/cid" xmlns:w16se="http://schemas.microsoft.com/office/word/2015/wordml/symex" xmlns:wpg="http://schemas.microsoft.com/office/word/2010/wordprocessingGroup" xmlns:wpi="http://schemas.microsoft.com/office/word/2010/wordprocessingInk" xmlns:wne="http://schemas.microsoft.com/office/word/2006/wordml" xmlns:wps="http://schemas.microsoft.com/office/word/2010/wordprocessingShape" mc:Ignorable="w14 w15 w16se w16cid wp14">
+<w:ftr xmlns:wpc="http://schemas.microsoft.com/office/word/2010/wordprocessingCanvas" xmlns:cx="http://schemas.microsoft.com/office/drawing/2014/chartex" xmlns:cx1="http://schemas.microsoft.com/office/drawing/2015/9/8/chartex" xmlns:cx2="http://schemas.microsoft.com/office/drawing/2015/10/21/chartex" xmlns:cx3="http://schemas.microsoft.com/office/drawing/2016/5/9/chartex" xmlns:cx4="http://schemas.microsoft.com/office/drawing/2016/5/10/chartex" xmlns:cx5="http://schemas.microsoft.com/office/drawing/2016/5/11/chartex" xmlns:cx6="http://schemas.microsoft.com/office/drawing/2016/5/12/chartex" xmlns:cx7="http://schemas.microsoft.com/office/drawing/2016/5/13/chartex" xmlns:cx8="http://schemas.microsoft.com/office/drawing/2016/5/14/chartex" xmlns:mc="http://schemas.openxmlformats.org/markup-compatibility/2006" xmlns:aink="http://schemas.microsoft.com/office/drawing/2016/ink" xmlns:am3d="http://schemas.microsoft.com/office/drawing/2017/model3d" xmlns:o="urn:schemas-microsoft-com:office:office" xmlns:r="http://schemas.openxmlformats.org/officeDocument/2006/relationships" xmlns:m="http://schemas.openxmlformats.org/officeDocument/2006/math" xmlns:v="urn:schemas-microsoft-com:vml" xmlns:wp14="http://schemas.microsoft.com/office/word/2010/wordprocessingDrawing" xmlns:wp="http://schemas.openxmlformats.org/drawingml/2006/wordprocessingDrawing" xmlns:w10="urn:schemas-microsoft-com:office:word" xmlns:w="http://schemas.openxmlformats.org/wordprocessingml/2006/main" xmlns:w14="http://schemas.microsoft.com/office/word/2010/wordml" xmlns:w15="http://schemas.microsoft.com/office/word/2012/wordml" xmlns:w16cex="http://schemas.microsoft.com/office/word/2018/wordml/cex" xmlns:w16cid="http://schemas.microsoft.com/office/word/2016/wordml/cid" xmlns:w16="http://schemas.microsoft.com/office/word/2018/wordml" xmlns:w16se="http://schemas.microsoft.com/office/word/2015/wordml/symex" xmlns:wpg="http://schemas.microsoft.com/office/word/2010/wordprocessingGroup" xmlns:wpi="http://schemas.microsoft.com/office/word/2010/wordprocessingInk" xmlns:wne="http://schemas.microsoft.com/office/word/2006/wordml" xmlns:wps="http://schemas.microsoft.com/office/word/2010/wordprocessingShape" mc:Ignorable="w14 w15 w16se w16cid w16 w16cex wp14">
   <w:sdt>
     <w:sdtPr>
       <w:rPr>
@@ -353,6 +328,11 @@
         <w:docPartUnique/>
       </w:docPartObj>
     </w:sdtPr>
+    <w:sdtEndPr>
+      <w:rPr>
+        <w:rStyle w:val="PageNumber"/>
+      </w:rPr>
+    </w:sdtEndPr>
     <w:sdtContent>
       <w:p>
         <w:pPr>
@@ -417,7 +397,7 @@
       <w:rPr>
         <w:noProof/>
       </w:rPr>
-      <w:t>2020-01-14</w:t>
+      <w:t>2020-08-21</w:t>
     </w:r>
     <w:r>
       <w:fldChar w:fldCharType="end"/>
@@ -427,7 +407,7 @@
 </file>
 
 <file path=word/footnotes.xml><?xml version="1.0" encoding="utf-8"?>
-<w:footnotes xmlns:wpc="http://schemas.microsoft.com/office/word/2010/wordprocessingCanvas" xmlns:cx="http://schemas.microsoft.com/office/drawing/2014/chartex" xmlns:cx1="http://schemas.microsoft.com/office/drawing/2015/9/8/chartex" xmlns:cx2="http://schemas.microsoft.com/office/drawing/2015/10/21/chartex" xmlns:cx3="http://schemas.microsoft.com/office/drawing/2016/5/9/chartex" xmlns:cx4="http://schemas.microsoft.com/office/drawing/2016/5/10/chartex" xmlns:cx5="http://schemas.microsoft.com/office/drawing/2016/5/11/chartex" xmlns:cx6="http://schemas.microsoft.com/office/drawing/2016/5/12/chartex" xmlns:cx7="http://schemas.microsoft.com/office/drawing/2016/5/13/chartex" xmlns:cx8="http://schemas.microsoft.com/office/drawing/2016/5/14/chartex" xmlns:mc="http://schemas.openxmlformats.org/markup-compatibility/2006" xmlns:aink="http://schemas.microsoft.com/office/drawing/2016/ink" xmlns:am3d="http://schemas.microsoft.com/office/drawing/2017/model3d" xmlns:o="urn:schemas-microsoft-com:office:office" xmlns:r="http://schemas.openxmlformats.org/officeDocument/2006/relationships" xmlns:m="http://schemas.openxmlformats.org/officeDocument/2006/math" xmlns:v="urn:schemas-microsoft-com:vml" xmlns:wp14="http://schemas.microsoft.com/office/word/2010/wordprocessingDrawing" xmlns:wp="http://schemas.openxmlformats.org/drawingml/2006/wordprocessingDrawing" xmlns:w10="urn:schemas-microsoft-com:office:word" xmlns:w="http://schemas.openxmlformats.org/wordprocessingml/2006/main" xmlns:w14="http://schemas.microsoft.com/office/word/2010/wordml" xmlns:w15="http://schemas.microsoft.com/office/word/2012/wordml" xmlns:w16cid="http://schemas.microsoft.com/office/word/2016/wordml/cid" xmlns:w16se="http://schemas.microsoft.com/office/word/2015/wordml/symex" xmlns:wpg="http://schemas.microsoft.com/office/word/2010/wordprocessingGroup" xmlns:wpi="http://schemas.microsoft.com/office/word/2010/wordprocessingInk" xmlns:wne="http://schemas.microsoft.com/office/word/2006/wordml" xmlns:wps="http://schemas.microsoft.com/office/word/2010/wordprocessingShape" mc:Ignorable="w14 w15 w16se w16cid wp14">
+<w:footnotes xmlns:wpc="http://schemas.microsoft.com/office/word/2010/wordprocessingCanvas" xmlns:cx="http://schemas.microsoft.com/office/drawing/2014/chartex" xmlns:cx1="http://schemas.microsoft.com/office/drawing/2015/9/8/chartex" xmlns:cx2="http://schemas.microsoft.com/office/drawing/2015/10/21/chartex" xmlns:cx3="http://schemas.microsoft.com/office/drawing/2016/5/9/chartex" xmlns:cx4="http://schemas.microsoft.com/office/drawing/2016/5/10/chartex" xmlns:cx5="http://schemas.microsoft.com/office/drawing/2016/5/11/chartex" xmlns:cx6="http://schemas.microsoft.com/office/drawing/2016/5/12/chartex" xmlns:cx7="http://schemas.microsoft.com/office/drawing/2016/5/13/chartex" xmlns:cx8="http://schemas.microsoft.com/office/drawing/2016/5/14/chartex" xmlns:mc="http://schemas.openxmlformats.org/markup-compatibility/2006" xmlns:aink="http://schemas.microsoft.com/office/drawing/2016/ink" xmlns:am3d="http://schemas.microsoft.com/office/drawing/2017/model3d" xmlns:o="urn:schemas-microsoft-com:office:office" xmlns:r="http://schemas.openxmlformats.org/officeDocument/2006/relationships" xmlns:m="http://schemas.openxmlformats.org/officeDocument/2006/math" xmlns:v="urn:schemas-microsoft-com:vml" xmlns:wp14="http://schemas.microsoft.com/office/word/2010/wordprocessingDrawing" xmlns:wp="http://schemas.openxmlformats.org/drawingml/2006/wordprocessingDrawing" xmlns:w10="urn:schemas-microsoft-com:office:word" xmlns:w="http://schemas.openxmlformats.org/wordprocessingml/2006/main" xmlns:w14="http://schemas.microsoft.com/office/word/2010/wordml" xmlns:w15="http://schemas.microsoft.com/office/word/2012/wordml" xmlns:w16cex="http://schemas.microsoft.com/office/word/2018/wordml/cex" xmlns:w16cid="http://schemas.microsoft.com/office/word/2016/wordml/cid" xmlns:w16="http://schemas.microsoft.com/office/word/2018/wordml" xmlns:w16se="http://schemas.microsoft.com/office/word/2015/wordml/symex" xmlns:wpg="http://schemas.microsoft.com/office/word/2010/wordprocessingGroup" xmlns:wpi="http://schemas.microsoft.com/office/word/2010/wordprocessingInk" xmlns:wne="http://schemas.microsoft.com/office/word/2006/wordml" xmlns:wps="http://schemas.microsoft.com/office/word/2010/wordprocessingShape" mc:Ignorable="w14 w15 w16se w16cid w16 w16cex wp14">
   <w:footnote w:type="separator" w:id="-1">
     <w:p>
       <w:r>
@@ -446,7 +426,7 @@
 </file>
 
 <file path=word/numbering.xml><?xml version="1.0" encoding="utf-8"?>
-<w:numbering xmlns:wpc="http://schemas.microsoft.com/office/word/2010/wordprocessingCanvas" xmlns:cx="http://schemas.microsoft.com/office/drawing/2014/chartex" xmlns:cx1="http://schemas.microsoft.com/office/drawing/2015/9/8/chartex" xmlns:cx2="http://schemas.microsoft.com/office/drawing/2015/10/21/chartex" xmlns:cx3="http://schemas.microsoft.com/office/drawing/2016/5/9/chartex" xmlns:cx4="http://schemas.microsoft.com/office/drawing/2016/5/10/chartex" xmlns:cx5="http://schemas.microsoft.com/office/drawing/2016/5/11/chartex" xmlns:cx6="http://schemas.microsoft.com/office/drawing/2016/5/12/chartex" xmlns:cx7="http://schemas.microsoft.com/office/drawing/2016/5/13/chartex" xmlns:cx8="http://schemas.microsoft.com/office/drawing/2016/5/14/chartex" xmlns:mc="http://schemas.openxmlformats.org/markup-compatibility/2006" xmlns:aink="http://schemas.microsoft.com/office/drawing/2016/ink" xmlns:am3d="http://schemas.microsoft.com/office/drawing/2017/model3d" xmlns:o="urn:schemas-microsoft-com:office:office" xmlns:r="http://schemas.openxmlformats.org/officeDocument/2006/relationships" xmlns:m="http://schemas.openxmlformats.org/officeDocument/2006/math" xmlns:v="urn:schemas-microsoft-com:vml" xmlns:wp14="http://schemas.microsoft.com/office/word/2010/wordprocessingDrawing" xmlns:wp="http://schemas.openxmlformats.org/drawingml/2006/wordprocessingDrawing" xmlns:w10="urn:schemas-microsoft-com:office:word" xmlns:w="http://schemas.openxmlformats.org/wordprocessingml/2006/main" xmlns:w14="http://schemas.microsoft.com/office/word/2010/wordml" xmlns:w15="http://schemas.microsoft.com/office/word/2012/wordml" xmlns:w16cid="http://schemas.microsoft.com/office/word/2016/wordml/cid" xmlns:w16se="http://schemas.microsoft.com/office/word/2015/wordml/symex" xmlns:wpg="http://schemas.microsoft.com/office/word/2010/wordprocessingGroup" xmlns:wpi="http://schemas.microsoft.com/office/word/2010/wordprocessingInk" xmlns:wne="http://schemas.microsoft.com/office/word/2006/wordml" xmlns:wps="http://schemas.microsoft.com/office/word/2010/wordprocessingShape" mc:Ignorable="w14 w15 w16se w16cid wp14">
+<w:numbering xmlns:wpc="http://schemas.microsoft.com/office/word/2010/wordprocessingCanvas" xmlns:cx="http://schemas.microsoft.com/office/drawing/2014/chartex" xmlns:cx1="http://schemas.microsoft.com/office/drawing/2015/9/8/chartex" xmlns:cx2="http://schemas.microsoft.com/office/drawing/2015/10/21/chartex" xmlns:cx3="http://schemas.microsoft.com/office/drawing/2016/5/9/chartex" xmlns:cx4="http://schemas.microsoft.com/office/drawing/2016/5/10/chartex" xmlns:cx5="http://schemas.microsoft.com/office/drawing/2016/5/11/chartex" xmlns:cx6="http://schemas.microsoft.com/office/drawing/2016/5/12/chartex" xmlns:cx7="http://schemas.microsoft.com/office/drawing/2016/5/13/chartex" xmlns:cx8="http://schemas.microsoft.com/office/drawing/2016/5/14/chartex" xmlns:mc="http://schemas.openxmlformats.org/markup-compatibility/2006" xmlns:aink="http://schemas.microsoft.com/office/drawing/2016/ink" xmlns:am3d="http://schemas.microsoft.com/office/drawing/2017/model3d" xmlns:o="urn:schemas-microsoft-com:office:office" xmlns:r="http://schemas.openxmlformats.org/officeDocument/2006/relationships" xmlns:m="http://schemas.openxmlformats.org/officeDocument/2006/math" xmlns:v="urn:schemas-microsoft-com:vml" xmlns:wp14="http://schemas.microsoft.com/office/word/2010/wordprocessingDrawing" xmlns:wp="http://schemas.openxmlformats.org/drawingml/2006/wordprocessingDrawing" xmlns:w10="urn:schemas-microsoft-com:office:word" xmlns:w="http://schemas.openxmlformats.org/wordprocessingml/2006/main" xmlns:w14="http://schemas.microsoft.com/office/word/2010/wordml" xmlns:w15="http://schemas.microsoft.com/office/word/2012/wordml" xmlns:w16cex="http://schemas.microsoft.com/office/word/2018/wordml/cex" xmlns:w16cid="http://schemas.microsoft.com/office/word/2016/wordml/cid" xmlns:w16="http://schemas.microsoft.com/office/word/2018/wordml" xmlns:w16se="http://schemas.microsoft.com/office/word/2015/wordml/symex" xmlns:wpg="http://schemas.microsoft.com/office/word/2010/wordprocessingGroup" xmlns:wpi="http://schemas.microsoft.com/office/word/2010/wordprocessingInk" xmlns:wne="http://schemas.microsoft.com/office/word/2006/wordml" xmlns:wps="http://schemas.microsoft.com/office/word/2010/wordprocessingShape" mc:Ignorable="w14 w15 w16se w16cid w16 w16cex wp14">
   <w:abstractNum w:abstractNumId="0" w15:restartNumberingAfterBreak="0">
     <w:nsid w:val="1B745845"/>
     <w:multiLevelType w:val="hybridMultilevel"/>
@@ -567,7 +547,7 @@
 </file>
 
 <file path=word/styles.xml><?xml version="1.0" encoding="utf-8"?>
-<w:styles xmlns:mc="http://schemas.openxmlformats.org/markup-compatibility/2006" xmlns:r="http://schemas.openxmlformats.org/officeDocument/2006/relationships" xmlns:w="http://schemas.openxmlformats.org/wordprocessingml/2006/main" xmlns:w14="http://schemas.microsoft.com/office/word/2010/wordml" xmlns:w15="http://schemas.microsoft.com/office/word/2012/wordml" xmlns:w16cid="http://schemas.microsoft.com/office/word/2016/wordml/cid" xmlns:w16se="http://schemas.microsoft.com/office/word/2015/wordml/symex" mc:Ignorable="w14 w15 w16se w16cid">
+<w:styles xmlns:mc="http://schemas.openxmlformats.org/markup-compatibility/2006" xmlns:r="http://schemas.openxmlformats.org/officeDocument/2006/relationships" xmlns:w="http://schemas.openxmlformats.org/wordprocessingml/2006/main" xmlns:w14="http://schemas.microsoft.com/office/word/2010/wordml" xmlns:w15="http://schemas.microsoft.com/office/word/2012/wordml" xmlns:w16cex="http://schemas.microsoft.com/office/word/2018/wordml/cex" xmlns:w16cid="http://schemas.microsoft.com/office/word/2016/wordml/cid" xmlns:w16="http://schemas.microsoft.com/office/word/2018/wordml" xmlns:w16se="http://schemas.microsoft.com/office/word/2015/wordml/symex" mc:Ignorable="w14 w15 w16se w16cid w16 w16cex">
   <w:docDefaults>
     <w:rPrDefault>
       <w:rPr>

</xml_diff>

<commit_message>
update of policy docs for F22
</commit_message>
<xml_diff>
--- a/policy-pages/Journal policies.docx
+++ b/policy-pages/Journal policies.docx
@@ -1,6 +1,6 @@
 
 <file path=word/document.xml><?xml version="1.0" encoding="utf-8"?>
-<w:document xmlns:wpc="http://schemas.microsoft.com/office/word/2010/wordprocessingCanvas" xmlns:cx="http://schemas.microsoft.com/office/drawing/2014/chartex" xmlns:cx1="http://schemas.microsoft.com/office/drawing/2015/9/8/chartex" xmlns:cx2="http://schemas.microsoft.com/office/drawing/2015/10/21/chartex" xmlns:cx3="http://schemas.microsoft.com/office/drawing/2016/5/9/chartex" xmlns:cx4="http://schemas.microsoft.com/office/drawing/2016/5/10/chartex" xmlns:cx5="http://schemas.microsoft.com/office/drawing/2016/5/11/chartex" xmlns:cx6="http://schemas.microsoft.com/office/drawing/2016/5/12/chartex" xmlns:cx7="http://schemas.microsoft.com/office/drawing/2016/5/13/chartex" xmlns:cx8="http://schemas.microsoft.com/office/drawing/2016/5/14/chartex" xmlns:mc="http://schemas.openxmlformats.org/markup-compatibility/2006" xmlns:aink="http://schemas.microsoft.com/office/drawing/2016/ink" xmlns:am3d="http://schemas.microsoft.com/office/drawing/2017/model3d" xmlns:o="urn:schemas-microsoft-com:office:office" xmlns:r="http://schemas.openxmlformats.org/officeDocument/2006/relationships" xmlns:m="http://schemas.openxmlformats.org/officeDocument/2006/math" xmlns:v="urn:schemas-microsoft-com:vml" xmlns:wp14="http://schemas.microsoft.com/office/word/2010/wordprocessingDrawing" xmlns:wp="http://schemas.openxmlformats.org/drawingml/2006/wordprocessingDrawing" xmlns:w10="urn:schemas-microsoft-com:office:word" xmlns:w="http://schemas.openxmlformats.org/wordprocessingml/2006/main" xmlns:w14="http://schemas.microsoft.com/office/word/2010/wordml" xmlns:w15="http://schemas.microsoft.com/office/word/2012/wordml" xmlns:w16cex="http://schemas.microsoft.com/office/word/2018/wordml/cex" xmlns:w16cid="http://schemas.microsoft.com/office/word/2016/wordml/cid" xmlns:w16="http://schemas.microsoft.com/office/word/2018/wordml" xmlns:w16se="http://schemas.microsoft.com/office/word/2015/wordml/symex" xmlns:wpg="http://schemas.microsoft.com/office/word/2010/wordprocessingGroup" xmlns:wpi="http://schemas.microsoft.com/office/word/2010/wordprocessingInk" xmlns:wne="http://schemas.microsoft.com/office/word/2006/wordml" xmlns:wps="http://schemas.microsoft.com/office/word/2010/wordprocessingShape" mc:Ignorable="w14 w15 w16se w16cid w16 w16cex wp14">
+<w:document xmlns:wpc="http://schemas.microsoft.com/office/word/2010/wordprocessingCanvas" xmlns:cx="http://schemas.microsoft.com/office/drawing/2014/chartex" xmlns:cx1="http://schemas.microsoft.com/office/drawing/2015/9/8/chartex" xmlns:cx2="http://schemas.microsoft.com/office/drawing/2015/10/21/chartex" xmlns:cx3="http://schemas.microsoft.com/office/drawing/2016/5/9/chartex" xmlns:cx4="http://schemas.microsoft.com/office/drawing/2016/5/10/chartex" xmlns:cx5="http://schemas.microsoft.com/office/drawing/2016/5/11/chartex" xmlns:cx6="http://schemas.microsoft.com/office/drawing/2016/5/12/chartex" xmlns:cx7="http://schemas.microsoft.com/office/drawing/2016/5/13/chartex" xmlns:cx8="http://schemas.microsoft.com/office/drawing/2016/5/14/chartex" xmlns:mc="http://schemas.openxmlformats.org/markup-compatibility/2006" xmlns:aink="http://schemas.microsoft.com/office/drawing/2016/ink" xmlns:am3d="http://schemas.microsoft.com/office/drawing/2017/model3d" xmlns:o="urn:schemas-microsoft-com:office:office" xmlns:oel="http://schemas.microsoft.com/office/2019/extlst" xmlns:r="http://schemas.openxmlformats.org/officeDocument/2006/relationships" xmlns:m="http://schemas.openxmlformats.org/officeDocument/2006/math" xmlns:v="urn:schemas-microsoft-com:vml" xmlns:wp14="http://schemas.microsoft.com/office/word/2010/wordprocessingDrawing" xmlns:wp="http://schemas.openxmlformats.org/drawingml/2006/wordprocessingDrawing" xmlns:w10="urn:schemas-microsoft-com:office:word" xmlns:w="http://schemas.openxmlformats.org/wordprocessingml/2006/main" xmlns:w14="http://schemas.microsoft.com/office/word/2010/wordml" xmlns:w15="http://schemas.microsoft.com/office/word/2012/wordml" xmlns:w16cex="http://schemas.microsoft.com/office/word/2018/wordml/cex" xmlns:w16cid="http://schemas.microsoft.com/office/word/2016/wordml/cid" xmlns:w16="http://schemas.microsoft.com/office/word/2018/wordml" xmlns:w16sdtdh="http://schemas.microsoft.com/office/word/2020/wordml/sdtdatahash" xmlns:w16se="http://schemas.microsoft.com/office/word/2015/wordml/symex" xmlns:wpg="http://schemas.microsoft.com/office/word/2010/wordprocessingGroup" xmlns:wpi="http://schemas.microsoft.com/office/word/2010/wordprocessingInk" xmlns:wne="http://schemas.microsoft.com/office/word/2006/wordml" xmlns:wps="http://schemas.microsoft.com/office/word/2010/wordprocessingShape" mc:Ignorable="w14 w15 w16se w16cid w16 w16cex w16sdtdh wp14">
   <w:body>
     <w:p/>
     <w:p>
@@ -109,6 +109,12 @@
         <w:t>Journals will be submitted via a text box on Canvas.</w:t>
       </w:r>
     </w:p>
+    <w:p/>
+    <w:p>
+      <w:r>
+        <w:t>Please do not try to link a file by copying the link into the submission box, it will not work.</w:t>
+      </w:r>
+    </w:p>
     <w:p>
       <w:pPr>
         <w:ind w:left="720"/>
@@ -157,7 +163,6 @@
         <w:pStyle w:val="Heading2"/>
       </w:pPr>
       <w:r>
-        <w:lastRenderedPageBreak/>
         <w:t xml:space="preserve">Grading </w:t>
       </w:r>
     </w:p>
@@ -193,7 +198,7 @@
     <w:p/>
     <w:p>
       <w:r>
-        <w:t xml:space="preserve">I will accept a late journal for half credit up until the next journal is due (i.e., the following Sunday at 11.59pm). After that, no late journals will be accepted. </w:t>
+        <w:t xml:space="preserve">I will accept a late journal for credit up until the next journal is due (i.e., the following Sunday at 11.59pm). After that, no late journals will be accepted. </w:t>
       </w:r>
     </w:p>
     <w:p/>
@@ -207,7 +212,15 @@
     </w:p>
     <w:p>
       <w:r>
-        <w:t>When time permits, I will try to answer questions raised in journals. However, I often get behind in grading journals. Thus any question which you really want answered should be asked via email or Canvas.</w:t>
+        <w:t xml:space="preserve">When time permits, I will try to answer questions raised in journals. However, I often get behind in grading journals. </w:t>
+      </w:r>
+      <w:proofErr w:type="gramStart"/>
+      <w:r>
+        <w:t>Thus</w:t>
+      </w:r>
+      <w:proofErr w:type="gramEnd"/>
+      <w:r>
+        <w:t xml:space="preserve"> any question which you really want answered should be asked via email or Canvas.</w:t>
       </w:r>
     </w:p>
     <w:p/>
@@ -240,7 +253,7 @@
 </file>
 
 <file path=word/endnotes.xml><?xml version="1.0" encoding="utf-8"?>
-<w:endnotes xmlns:wpc="http://schemas.microsoft.com/office/word/2010/wordprocessingCanvas" xmlns:cx="http://schemas.microsoft.com/office/drawing/2014/chartex" xmlns:cx1="http://schemas.microsoft.com/office/drawing/2015/9/8/chartex" xmlns:cx2="http://schemas.microsoft.com/office/drawing/2015/10/21/chartex" xmlns:cx3="http://schemas.microsoft.com/office/drawing/2016/5/9/chartex" xmlns:cx4="http://schemas.microsoft.com/office/drawing/2016/5/10/chartex" xmlns:cx5="http://schemas.microsoft.com/office/drawing/2016/5/11/chartex" xmlns:cx6="http://schemas.microsoft.com/office/drawing/2016/5/12/chartex" xmlns:cx7="http://schemas.microsoft.com/office/drawing/2016/5/13/chartex" xmlns:cx8="http://schemas.microsoft.com/office/drawing/2016/5/14/chartex" xmlns:mc="http://schemas.openxmlformats.org/markup-compatibility/2006" xmlns:aink="http://schemas.microsoft.com/office/drawing/2016/ink" xmlns:am3d="http://schemas.microsoft.com/office/drawing/2017/model3d" xmlns:o="urn:schemas-microsoft-com:office:office" xmlns:r="http://schemas.openxmlformats.org/officeDocument/2006/relationships" xmlns:m="http://schemas.openxmlformats.org/officeDocument/2006/math" xmlns:v="urn:schemas-microsoft-com:vml" xmlns:wp14="http://schemas.microsoft.com/office/word/2010/wordprocessingDrawing" xmlns:wp="http://schemas.openxmlformats.org/drawingml/2006/wordprocessingDrawing" xmlns:w10="urn:schemas-microsoft-com:office:word" xmlns:w="http://schemas.openxmlformats.org/wordprocessingml/2006/main" xmlns:w14="http://schemas.microsoft.com/office/word/2010/wordml" xmlns:w15="http://schemas.microsoft.com/office/word/2012/wordml" xmlns:w16cex="http://schemas.microsoft.com/office/word/2018/wordml/cex" xmlns:w16cid="http://schemas.microsoft.com/office/word/2016/wordml/cid" xmlns:w16="http://schemas.microsoft.com/office/word/2018/wordml" xmlns:w16se="http://schemas.microsoft.com/office/word/2015/wordml/symex" xmlns:wpg="http://schemas.microsoft.com/office/word/2010/wordprocessingGroup" xmlns:wpi="http://schemas.microsoft.com/office/word/2010/wordprocessingInk" xmlns:wne="http://schemas.microsoft.com/office/word/2006/wordml" xmlns:wps="http://schemas.microsoft.com/office/word/2010/wordprocessingShape" mc:Ignorable="w14 w15 w16se w16cid w16 w16cex wp14">
+<w:endnotes xmlns:wpc="http://schemas.microsoft.com/office/word/2010/wordprocessingCanvas" xmlns:cx="http://schemas.microsoft.com/office/drawing/2014/chartex" xmlns:cx1="http://schemas.microsoft.com/office/drawing/2015/9/8/chartex" xmlns:cx2="http://schemas.microsoft.com/office/drawing/2015/10/21/chartex" xmlns:cx3="http://schemas.microsoft.com/office/drawing/2016/5/9/chartex" xmlns:cx4="http://schemas.microsoft.com/office/drawing/2016/5/10/chartex" xmlns:cx5="http://schemas.microsoft.com/office/drawing/2016/5/11/chartex" xmlns:cx6="http://schemas.microsoft.com/office/drawing/2016/5/12/chartex" xmlns:cx7="http://schemas.microsoft.com/office/drawing/2016/5/13/chartex" xmlns:cx8="http://schemas.microsoft.com/office/drawing/2016/5/14/chartex" xmlns:mc="http://schemas.openxmlformats.org/markup-compatibility/2006" xmlns:aink="http://schemas.microsoft.com/office/drawing/2016/ink" xmlns:am3d="http://schemas.microsoft.com/office/drawing/2017/model3d" xmlns:o="urn:schemas-microsoft-com:office:office" xmlns:oel="http://schemas.microsoft.com/office/2019/extlst" xmlns:r="http://schemas.openxmlformats.org/officeDocument/2006/relationships" xmlns:m="http://schemas.openxmlformats.org/officeDocument/2006/math" xmlns:v="urn:schemas-microsoft-com:vml" xmlns:wp14="http://schemas.microsoft.com/office/word/2010/wordprocessingDrawing" xmlns:wp="http://schemas.openxmlformats.org/drawingml/2006/wordprocessingDrawing" xmlns:w10="urn:schemas-microsoft-com:office:word" xmlns:w="http://schemas.openxmlformats.org/wordprocessingml/2006/main" xmlns:w14="http://schemas.microsoft.com/office/word/2010/wordml" xmlns:w15="http://schemas.microsoft.com/office/word/2012/wordml" xmlns:w16cex="http://schemas.microsoft.com/office/word/2018/wordml/cex" xmlns:w16cid="http://schemas.microsoft.com/office/word/2016/wordml/cid" xmlns:w16="http://schemas.microsoft.com/office/word/2018/wordml" xmlns:w16sdtdh="http://schemas.microsoft.com/office/word/2020/wordml/sdtdatahash" xmlns:w16se="http://schemas.microsoft.com/office/word/2015/wordml/symex" xmlns:wpg="http://schemas.microsoft.com/office/word/2010/wordprocessingGroup" xmlns:wpi="http://schemas.microsoft.com/office/word/2010/wordprocessingInk" xmlns:wne="http://schemas.microsoft.com/office/word/2006/wordml" xmlns:wps="http://schemas.microsoft.com/office/word/2010/wordprocessingShape" mc:Ignorable="w14 w15 w16se w16cid w16 w16cex w16sdtdh wp14">
   <w:endnote w:type="separator" w:id="-1">
     <w:p>
       <w:r>
@@ -259,7 +272,7 @@
 </file>
 
 <file path=word/footer1.xml><?xml version="1.0" encoding="utf-8"?>
-<w:ftr xmlns:wpc="http://schemas.microsoft.com/office/word/2010/wordprocessingCanvas" xmlns:cx="http://schemas.microsoft.com/office/drawing/2014/chartex" xmlns:cx1="http://schemas.microsoft.com/office/drawing/2015/9/8/chartex" xmlns:cx2="http://schemas.microsoft.com/office/drawing/2015/10/21/chartex" xmlns:cx3="http://schemas.microsoft.com/office/drawing/2016/5/9/chartex" xmlns:cx4="http://schemas.microsoft.com/office/drawing/2016/5/10/chartex" xmlns:cx5="http://schemas.microsoft.com/office/drawing/2016/5/11/chartex" xmlns:cx6="http://schemas.microsoft.com/office/drawing/2016/5/12/chartex" xmlns:cx7="http://schemas.microsoft.com/office/drawing/2016/5/13/chartex" xmlns:cx8="http://schemas.microsoft.com/office/drawing/2016/5/14/chartex" xmlns:mc="http://schemas.openxmlformats.org/markup-compatibility/2006" xmlns:aink="http://schemas.microsoft.com/office/drawing/2016/ink" xmlns:am3d="http://schemas.microsoft.com/office/drawing/2017/model3d" xmlns:o="urn:schemas-microsoft-com:office:office" xmlns:r="http://schemas.openxmlformats.org/officeDocument/2006/relationships" xmlns:m="http://schemas.openxmlformats.org/officeDocument/2006/math" xmlns:v="urn:schemas-microsoft-com:vml" xmlns:wp14="http://schemas.microsoft.com/office/word/2010/wordprocessingDrawing" xmlns:wp="http://schemas.openxmlformats.org/drawingml/2006/wordprocessingDrawing" xmlns:w10="urn:schemas-microsoft-com:office:word" xmlns:w="http://schemas.openxmlformats.org/wordprocessingml/2006/main" xmlns:w14="http://schemas.microsoft.com/office/word/2010/wordml" xmlns:w15="http://schemas.microsoft.com/office/word/2012/wordml" xmlns:w16cex="http://schemas.microsoft.com/office/word/2018/wordml/cex" xmlns:w16cid="http://schemas.microsoft.com/office/word/2016/wordml/cid" xmlns:w16="http://schemas.microsoft.com/office/word/2018/wordml" xmlns:w16se="http://schemas.microsoft.com/office/word/2015/wordml/symex" xmlns:wpg="http://schemas.microsoft.com/office/word/2010/wordprocessingGroup" xmlns:wpi="http://schemas.microsoft.com/office/word/2010/wordprocessingInk" xmlns:wne="http://schemas.microsoft.com/office/word/2006/wordml" xmlns:wps="http://schemas.microsoft.com/office/word/2010/wordprocessingShape" mc:Ignorable="w14 w15 w16se w16cid w16 w16cex wp14">
+<w:ftr xmlns:wpc="http://schemas.microsoft.com/office/word/2010/wordprocessingCanvas" xmlns:cx="http://schemas.microsoft.com/office/drawing/2014/chartex" xmlns:cx1="http://schemas.microsoft.com/office/drawing/2015/9/8/chartex" xmlns:cx2="http://schemas.microsoft.com/office/drawing/2015/10/21/chartex" xmlns:cx3="http://schemas.microsoft.com/office/drawing/2016/5/9/chartex" xmlns:cx4="http://schemas.microsoft.com/office/drawing/2016/5/10/chartex" xmlns:cx5="http://schemas.microsoft.com/office/drawing/2016/5/11/chartex" xmlns:cx6="http://schemas.microsoft.com/office/drawing/2016/5/12/chartex" xmlns:cx7="http://schemas.microsoft.com/office/drawing/2016/5/13/chartex" xmlns:cx8="http://schemas.microsoft.com/office/drawing/2016/5/14/chartex" xmlns:mc="http://schemas.openxmlformats.org/markup-compatibility/2006" xmlns:aink="http://schemas.microsoft.com/office/drawing/2016/ink" xmlns:am3d="http://schemas.microsoft.com/office/drawing/2017/model3d" xmlns:o="urn:schemas-microsoft-com:office:office" xmlns:oel="http://schemas.microsoft.com/office/2019/extlst" xmlns:r="http://schemas.openxmlformats.org/officeDocument/2006/relationships" xmlns:m="http://schemas.openxmlformats.org/officeDocument/2006/math" xmlns:v="urn:schemas-microsoft-com:vml" xmlns:wp14="http://schemas.microsoft.com/office/word/2010/wordprocessingDrawing" xmlns:wp="http://schemas.openxmlformats.org/drawingml/2006/wordprocessingDrawing" xmlns:w10="urn:schemas-microsoft-com:office:word" xmlns:w="http://schemas.openxmlformats.org/wordprocessingml/2006/main" xmlns:w14="http://schemas.microsoft.com/office/word/2010/wordml" xmlns:w15="http://schemas.microsoft.com/office/word/2012/wordml" xmlns:w16cex="http://schemas.microsoft.com/office/word/2018/wordml/cex" xmlns:w16cid="http://schemas.microsoft.com/office/word/2016/wordml/cid" xmlns:w16="http://schemas.microsoft.com/office/word/2018/wordml" xmlns:w16sdtdh="http://schemas.microsoft.com/office/word/2020/wordml/sdtdatahash" xmlns:w16se="http://schemas.microsoft.com/office/word/2015/wordml/symex" xmlns:wpg="http://schemas.microsoft.com/office/word/2010/wordprocessingGroup" xmlns:wpi="http://schemas.microsoft.com/office/word/2010/wordprocessingInk" xmlns:wne="http://schemas.microsoft.com/office/word/2006/wordml" xmlns:wps="http://schemas.microsoft.com/office/word/2010/wordprocessingShape" mc:Ignorable="w14 w15 w16se w16cid w16 w16cex w16sdtdh wp14">
   <w:sdt>
     <w:sdtPr>
       <w:rPr>
@@ -271,11 +284,6 @@
         <w:docPartUnique/>
       </w:docPartObj>
     </w:sdtPr>
-    <w:sdtEndPr>
-      <w:rPr>
-        <w:rStyle w:val="PageNumber"/>
-      </w:rPr>
-    </w:sdtEndPr>
     <w:sdtContent>
       <w:p>
         <w:pPr>
@@ -316,7 +324,7 @@
 </file>
 
 <file path=word/footer2.xml><?xml version="1.0" encoding="utf-8"?>
-<w:ftr xmlns:wpc="http://schemas.microsoft.com/office/word/2010/wordprocessingCanvas" xmlns:cx="http://schemas.microsoft.com/office/drawing/2014/chartex" xmlns:cx1="http://schemas.microsoft.com/office/drawing/2015/9/8/chartex" xmlns:cx2="http://schemas.microsoft.com/office/drawing/2015/10/21/chartex" xmlns:cx3="http://schemas.microsoft.com/office/drawing/2016/5/9/chartex" xmlns:cx4="http://schemas.microsoft.com/office/drawing/2016/5/10/chartex" xmlns:cx5="http://schemas.microsoft.com/office/drawing/2016/5/11/chartex" xmlns:cx6="http://schemas.microsoft.com/office/drawing/2016/5/12/chartex" xmlns:cx7="http://schemas.microsoft.com/office/drawing/2016/5/13/chartex" xmlns:cx8="http://schemas.microsoft.com/office/drawing/2016/5/14/chartex" xmlns:mc="http://schemas.openxmlformats.org/markup-compatibility/2006" xmlns:aink="http://schemas.microsoft.com/office/drawing/2016/ink" xmlns:am3d="http://schemas.microsoft.com/office/drawing/2017/model3d" xmlns:o="urn:schemas-microsoft-com:office:office" xmlns:r="http://schemas.openxmlformats.org/officeDocument/2006/relationships" xmlns:m="http://schemas.openxmlformats.org/officeDocument/2006/math" xmlns:v="urn:schemas-microsoft-com:vml" xmlns:wp14="http://schemas.microsoft.com/office/word/2010/wordprocessingDrawing" xmlns:wp="http://schemas.openxmlformats.org/drawingml/2006/wordprocessingDrawing" xmlns:w10="urn:schemas-microsoft-com:office:word" xmlns:w="http://schemas.openxmlformats.org/wordprocessingml/2006/main" xmlns:w14="http://schemas.microsoft.com/office/word/2010/wordml" xmlns:w15="http://schemas.microsoft.com/office/word/2012/wordml" xmlns:w16cex="http://schemas.microsoft.com/office/word/2018/wordml/cex" xmlns:w16cid="http://schemas.microsoft.com/office/word/2016/wordml/cid" xmlns:w16="http://schemas.microsoft.com/office/word/2018/wordml" xmlns:w16se="http://schemas.microsoft.com/office/word/2015/wordml/symex" xmlns:wpg="http://schemas.microsoft.com/office/word/2010/wordprocessingGroup" xmlns:wpi="http://schemas.microsoft.com/office/word/2010/wordprocessingInk" xmlns:wne="http://schemas.microsoft.com/office/word/2006/wordml" xmlns:wps="http://schemas.microsoft.com/office/word/2010/wordprocessingShape" mc:Ignorable="w14 w15 w16se w16cid w16 w16cex wp14">
+<w:ftr xmlns:wpc="http://schemas.microsoft.com/office/word/2010/wordprocessingCanvas" xmlns:cx="http://schemas.microsoft.com/office/drawing/2014/chartex" xmlns:cx1="http://schemas.microsoft.com/office/drawing/2015/9/8/chartex" xmlns:cx2="http://schemas.microsoft.com/office/drawing/2015/10/21/chartex" xmlns:cx3="http://schemas.microsoft.com/office/drawing/2016/5/9/chartex" xmlns:cx4="http://schemas.microsoft.com/office/drawing/2016/5/10/chartex" xmlns:cx5="http://schemas.microsoft.com/office/drawing/2016/5/11/chartex" xmlns:cx6="http://schemas.microsoft.com/office/drawing/2016/5/12/chartex" xmlns:cx7="http://schemas.microsoft.com/office/drawing/2016/5/13/chartex" xmlns:cx8="http://schemas.microsoft.com/office/drawing/2016/5/14/chartex" xmlns:mc="http://schemas.openxmlformats.org/markup-compatibility/2006" xmlns:aink="http://schemas.microsoft.com/office/drawing/2016/ink" xmlns:am3d="http://schemas.microsoft.com/office/drawing/2017/model3d" xmlns:o="urn:schemas-microsoft-com:office:office" xmlns:oel="http://schemas.microsoft.com/office/2019/extlst" xmlns:r="http://schemas.openxmlformats.org/officeDocument/2006/relationships" xmlns:m="http://schemas.openxmlformats.org/officeDocument/2006/math" xmlns:v="urn:schemas-microsoft-com:vml" xmlns:wp14="http://schemas.microsoft.com/office/word/2010/wordprocessingDrawing" xmlns:wp="http://schemas.openxmlformats.org/drawingml/2006/wordprocessingDrawing" xmlns:w10="urn:schemas-microsoft-com:office:word" xmlns:w="http://schemas.openxmlformats.org/wordprocessingml/2006/main" xmlns:w14="http://schemas.microsoft.com/office/word/2010/wordml" xmlns:w15="http://schemas.microsoft.com/office/word/2012/wordml" xmlns:w16cex="http://schemas.microsoft.com/office/word/2018/wordml/cex" xmlns:w16cid="http://schemas.microsoft.com/office/word/2016/wordml/cid" xmlns:w16="http://schemas.microsoft.com/office/word/2018/wordml" xmlns:w16sdtdh="http://schemas.microsoft.com/office/word/2020/wordml/sdtdatahash" xmlns:w16se="http://schemas.microsoft.com/office/word/2015/wordml/symex" xmlns:wpg="http://schemas.microsoft.com/office/word/2010/wordprocessingGroup" xmlns:wpi="http://schemas.microsoft.com/office/word/2010/wordprocessingInk" xmlns:wne="http://schemas.microsoft.com/office/word/2006/wordml" xmlns:wps="http://schemas.microsoft.com/office/word/2010/wordprocessingShape" mc:Ignorable="w14 w15 w16se w16cid w16 w16cex w16sdtdh wp14">
   <w:sdt>
     <w:sdtPr>
       <w:rPr>
@@ -328,11 +336,6 @@
         <w:docPartUnique/>
       </w:docPartObj>
     </w:sdtPr>
-    <w:sdtEndPr>
-      <w:rPr>
-        <w:rStyle w:val="PageNumber"/>
-      </w:rPr>
-    </w:sdtEndPr>
     <w:sdtContent>
       <w:p>
         <w:pPr>
@@ -397,7 +400,7 @@
       <w:rPr>
         <w:noProof/>
       </w:rPr>
-      <w:t>2020-08-21</w:t>
+      <w:t>2022-08-28</w:t>
     </w:r>
     <w:r>
       <w:fldChar w:fldCharType="end"/>
@@ -407,7 +410,7 @@
 </file>
 
 <file path=word/footnotes.xml><?xml version="1.0" encoding="utf-8"?>
-<w:footnotes xmlns:wpc="http://schemas.microsoft.com/office/word/2010/wordprocessingCanvas" xmlns:cx="http://schemas.microsoft.com/office/drawing/2014/chartex" xmlns:cx1="http://schemas.microsoft.com/office/drawing/2015/9/8/chartex" xmlns:cx2="http://schemas.microsoft.com/office/drawing/2015/10/21/chartex" xmlns:cx3="http://schemas.microsoft.com/office/drawing/2016/5/9/chartex" xmlns:cx4="http://schemas.microsoft.com/office/drawing/2016/5/10/chartex" xmlns:cx5="http://schemas.microsoft.com/office/drawing/2016/5/11/chartex" xmlns:cx6="http://schemas.microsoft.com/office/drawing/2016/5/12/chartex" xmlns:cx7="http://schemas.microsoft.com/office/drawing/2016/5/13/chartex" xmlns:cx8="http://schemas.microsoft.com/office/drawing/2016/5/14/chartex" xmlns:mc="http://schemas.openxmlformats.org/markup-compatibility/2006" xmlns:aink="http://schemas.microsoft.com/office/drawing/2016/ink" xmlns:am3d="http://schemas.microsoft.com/office/drawing/2017/model3d" xmlns:o="urn:schemas-microsoft-com:office:office" xmlns:r="http://schemas.openxmlformats.org/officeDocument/2006/relationships" xmlns:m="http://schemas.openxmlformats.org/officeDocument/2006/math" xmlns:v="urn:schemas-microsoft-com:vml" xmlns:wp14="http://schemas.microsoft.com/office/word/2010/wordprocessingDrawing" xmlns:wp="http://schemas.openxmlformats.org/drawingml/2006/wordprocessingDrawing" xmlns:w10="urn:schemas-microsoft-com:office:word" xmlns:w="http://schemas.openxmlformats.org/wordprocessingml/2006/main" xmlns:w14="http://schemas.microsoft.com/office/word/2010/wordml" xmlns:w15="http://schemas.microsoft.com/office/word/2012/wordml" xmlns:w16cex="http://schemas.microsoft.com/office/word/2018/wordml/cex" xmlns:w16cid="http://schemas.microsoft.com/office/word/2016/wordml/cid" xmlns:w16="http://schemas.microsoft.com/office/word/2018/wordml" xmlns:w16se="http://schemas.microsoft.com/office/word/2015/wordml/symex" xmlns:wpg="http://schemas.microsoft.com/office/word/2010/wordprocessingGroup" xmlns:wpi="http://schemas.microsoft.com/office/word/2010/wordprocessingInk" xmlns:wne="http://schemas.microsoft.com/office/word/2006/wordml" xmlns:wps="http://schemas.microsoft.com/office/word/2010/wordprocessingShape" mc:Ignorable="w14 w15 w16se w16cid w16 w16cex wp14">
+<w:footnotes xmlns:wpc="http://schemas.microsoft.com/office/word/2010/wordprocessingCanvas" xmlns:cx="http://schemas.microsoft.com/office/drawing/2014/chartex" xmlns:cx1="http://schemas.microsoft.com/office/drawing/2015/9/8/chartex" xmlns:cx2="http://schemas.microsoft.com/office/drawing/2015/10/21/chartex" xmlns:cx3="http://schemas.microsoft.com/office/drawing/2016/5/9/chartex" xmlns:cx4="http://schemas.microsoft.com/office/drawing/2016/5/10/chartex" xmlns:cx5="http://schemas.microsoft.com/office/drawing/2016/5/11/chartex" xmlns:cx6="http://schemas.microsoft.com/office/drawing/2016/5/12/chartex" xmlns:cx7="http://schemas.microsoft.com/office/drawing/2016/5/13/chartex" xmlns:cx8="http://schemas.microsoft.com/office/drawing/2016/5/14/chartex" xmlns:mc="http://schemas.openxmlformats.org/markup-compatibility/2006" xmlns:aink="http://schemas.microsoft.com/office/drawing/2016/ink" xmlns:am3d="http://schemas.microsoft.com/office/drawing/2017/model3d" xmlns:o="urn:schemas-microsoft-com:office:office" xmlns:oel="http://schemas.microsoft.com/office/2019/extlst" xmlns:r="http://schemas.openxmlformats.org/officeDocument/2006/relationships" xmlns:m="http://schemas.openxmlformats.org/officeDocument/2006/math" xmlns:v="urn:schemas-microsoft-com:vml" xmlns:wp14="http://schemas.microsoft.com/office/word/2010/wordprocessingDrawing" xmlns:wp="http://schemas.openxmlformats.org/drawingml/2006/wordprocessingDrawing" xmlns:w10="urn:schemas-microsoft-com:office:word" xmlns:w="http://schemas.openxmlformats.org/wordprocessingml/2006/main" xmlns:w14="http://schemas.microsoft.com/office/word/2010/wordml" xmlns:w15="http://schemas.microsoft.com/office/word/2012/wordml" xmlns:w16cex="http://schemas.microsoft.com/office/word/2018/wordml/cex" xmlns:w16cid="http://schemas.microsoft.com/office/word/2016/wordml/cid" xmlns:w16="http://schemas.microsoft.com/office/word/2018/wordml" xmlns:w16sdtdh="http://schemas.microsoft.com/office/word/2020/wordml/sdtdatahash" xmlns:w16se="http://schemas.microsoft.com/office/word/2015/wordml/symex" xmlns:wpg="http://schemas.microsoft.com/office/word/2010/wordprocessingGroup" xmlns:wpi="http://schemas.microsoft.com/office/word/2010/wordprocessingInk" xmlns:wne="http://schemas.microsoft.com/office/word/2006/wordml" xmlns:wps="http://schemas.microsoft.com/office/word/2010/wordprocessingShape" mc:Ignorable="w14 w15 w16se w16cid w16 w16cex w16sdtdh wp14">
   <w:footnote w:type="separator" w:id="-1">
     <w:p>
       <w:r>
@@ -426,7 +429,7 @@
 </file>
 
 <file path=word/numbering.xml><?xml version="1.0" encoding="utf-8"?>
-<w:numbering xmlns:wpc="http://schemas.microsoft.com/office/word/2010/wordprocessingCanvas" xmlns:cx="http://schemas.microsoft.com/office/drawing/2014/chartex" xmlns:cx1="http://schemas.microsoft.com/office/drawing/2015/9/8/chartex" xmlns:cx2="http://schemas.microsoft.com/office/drawing/2015/10/21/chartex" xmlns:cx3="http://schemas.microsoft.com/office/drawing/2016/5/9/chartex" xmlns:cx4="http://schemas.microsoft.com/office/drawing/2016/5/10/chartex" xmlns:cx5="http://schemas.microsoft.com/office/drawing/2016/5/11/chartex" xmlns:cx6="http://schemas.microsoft.com/office/drawing/2016/5/12/chartex" xmlns:cx7="http://schemas.microsoft.com/office/drawing/2016/5/13/chartex" xmlns:cx8="http://schemas.microsoft.com/office/drawing/2016/5/14/chartex" xmlns:mc="http://schemas.openxmlformats.org/markup-compatibility/2006" xmlns:aink="http://schemas.microsoft.com/office/drawing/2016/ink" xmlns:am3d="http://schemas.microsoft.com/office/drawing/2017/model3d" xmlns:o="urn:schemas-microsoft-com:office:office" xmlns:r="http://schemas.openxmlformats.org/officeDocument/2006/relationships" xmlns:m="http://schemas.openxmlformats.org/officeDocument/2006/math" xmlns:v="urn:schemas-microsoft-com:vml" xmlns:wp14="http://schemas.microsoft.com/office/word/2010/wordprocessingDrawing" xmlns:wp="http://schemas.openxmlformats.org/drawingml/2006/wordprocessingDrawing" xmlns:w10="urn:schemas-microsoft-com:office:word" xmlns:w="http://schemas.openxmlformats.org/wordprocessingml/2006/main" xmlns:w14="http://schemas.microsoft.com/office/word/2010/wordml" xmlns:w15="http://schemas.microsoft.com/office/word/2012/wordml" xmlns:w16cex="http://schemas.microsoft.com/office/word/2018/wordml/cex" xmlns:w16cid="http://schemas.microsoft.com/office/word/2016/wordml/cid" xmlns:w16="http://schemas.microsoft.com/office/word/2018/wordml" xmlns:w16se="http://schemas.microsoft.com/office/word/2015/wordml/symex" xmlns:wpg="http://schemas.microsoft.com/office/word/2010/wordprocessingGroup" xmlns:wpi="http://schemas.microsoft.com/office/word/2010/wordprocessingInk" xmlns:wne="http://schemas.microsoft.com/office/word/2006/wordml" xmlns:wps="http://schemas.microsoft.com/office/word/2010/wordprocessingShape" mc:Ignorable="w14 w15 w16se w16cid w16 w16cex wp14">
+<w:numbering xmlns:wpc="http://schemas.microsoft.com/office/word/2010/wordprocessingCanvas" xmlns:cx="http://schemas.microsoft.com/office/drawing/2014/chartex" xmlns:cx1="http://schemas.microsoft.com/office/drawing/2015/9/8/chartex" xmlns:cx2="http://schemas.microsoft.com/office/drawing/2015/10/21/chartex" xmlns:cx3="http://schemas.microsoft.com/office/drawing/2016/5/9/chartex" xmlns:cx4="http://schemas.microsoft.com/office/drawing/2016/5/10/chartex" xmlns:cx5="http://schemas.microsoft.com/office/drawing/2016/5/11/chartex" xmlns:cx6="http://schemas.microsoft.com/office/drawing/2016/5/12/chartex" xmlns:cx7="http://schemas.microsoft.com/office/drawing/2016/5/13/chartex" xmlns:cx8="http://schemas.microsoft.com/office/drawing/2016/5/14/chartex" xmlns:mc="http://schemas.openxmlformats.org/markup-compatibility/2006" xmlns:aink="http://schemas.microsoft.com/office/drawing/2016/ink" xmlns:am3d="http://schemas.microsoft.com/office/drawing/2017/model3d" xmlns:o="urn:schemas-microsoft-com:office:office" xmlns:oel="http://schemas.microsoft.com/office/2019/extlst" xmlns:r="http://schemas.openxmlformats.org/officeDocument/2006/relationships" xmlns:m="http://schemas.openxmlformats.org/officeDocument/2006/math" xmlns:v="urn:schemas-microsoft-com:vml" xmlns:wp14="http://schemas.microsoft.com/office/word/2010/wordprocessingDrawing" xmlns:wp="http://schemas.openxmlformats.org/drawingml/2006/wordprocessingDrawing" xmlns:w10="urn:schemas-microsoft-com:office:word" xmlns:w="http://schemas.openxmlformats.org/wordprocessingml/2006/main" xmlns:w14="http://schemas.microsoft.com/office/word/2010/wordml" xmlns:w15="http://schemas.microsoft.com/office/word/2012/wordml" xmlns:w16cex="http://schemas.microsoft.com/office/word/2018/wordml/cex" xmlns:w16cid="http://schemas.microsoft.com/office/word/2016/wordml/cid" xmlns:w16="http://schemas.microsoft.com/office/word/2018/wordml" xmlns:w16sdtdh="http://schemas.microsoft.com/office/word/2020/wordml/sdtdatahash" xmlns:w16se="http://schemas.microsoft.com/office/word/2015/wordml/symex" xmlns:wpg="http://schemas.microsoft.com/office/word/2010/wordprocessingGroup" xmlns:wpi="http://schemas.microsoft.com/office/word/2010/wordprocessingInk" xmlns:wne="http://schemas.microsoft.com/office/word/2006/wordml" xmlns:wps="http://schemas.microsoft.com/office/word/2010/wordprocessingShape" mc:Ignorable="w14 w15 w16se w16cid w16 w16cex w16sdtdh wp14">
   <w:abstractNum w:abstractNumId="0" w15:restartNumberingAfterBreak="0">
     <w:nsid w:val="1B745845"/>
     <w:multiLevelType w:val="hybridMultilevel"/>
@@ -540,14 +543,14 @@
       </w:rPr>
     </w:lvl>
   </w:abstractNum>
-  <w:num w:numId="1">
+  <w:num w:numId="1" w16cid:durableId="1780492134">
     <w:abstractNumId w:val="0"/>
   </w:num>
 </w:numbering>
 </file>
 
 <file path=word/styles.xml><?xml version="1.0" encoding="utf-8"?>
-<w:styles xmlns:mc="http://schemas.openxmlformats.org/markup-compatibility/2006" xmlns:r="http://schemas.openxmlformats.org/officeDocument/2006/relationships" xmlns:w="http://schemas.openxmlformats.org/wordprocessingml/2006/main" xmlns:w14="http://schemas.microsoft.com/office/word/2010/wordml" xmlns:w15="http://schemas.microsoft.com/office/word/2012/wordml" xmlns:w16cex="http://schemas.microsoft.com/office/word/2018/wordml/cex" xmlns:w16cid="http://schemas.microsoft.com/office/word/2016/wordml/cid" xmlns:w16="http://schemas.microsoft.com/office/word/2018/wordml" xmlns:w16se="http://schemas.microsoft.com/office/word/2015/wordml/symex" mc:Ignorable="w14 w15 w16se w16cid w16 w16cex">
+<w:styles xmlns:mc="http://schemas.openxmlformats.org/markup-compatibility/2006" xmlns:r="http://schemas.openxmlformats.org/officeDocument/2006/relationships" xmlns:w="http://schemas.openxmlformats.org/wordprocessingml/2006/main" xmlns:w14="http://schemas.microsoft.com/office/word/2010/wordml" xmlns:w15="http://schemas.microsoft.com/office/word/2012/wordml" xmlns:w16cex="http://schemas.microsoft.com/office/word/2018/wordml/cex" xmlns:w16cid="http://schemas.microsoft.com/office/word/2016/wordml/cid" xmlns:w16="http://schemas.microsoft.com/office/word/2018/wordml" xmlns:w16sdtdh="http://schemas.microsoft.com/office/word/2020/wordml/sdtdatahash" xmlns:w16se="http://schemas.microsoft.com/office/word/2015/wordml/symex" mc:Ignorable="w14 w15 w16se w16cid w16 w16cex w16sdtdh">
   <w:docDefaults>
     <w:rPrDefault>
       <w:rPr>

</xml_diff>